<commit_message>
Subo diseños de placa
</commit_message>
<xml_diff>
--- a/Documentos Proyecto/Carpeta Técnica.docx
+++ b/Documentos Proyecto/Carpeta Técnica.docx
@@ -16,171 +16,62 @@
             <w:rPr>
               <w:noProof/>
             </w:rPr>
-            <mc:AlternateContent>
-              <mc:Choice Requires="wps">
-                <w:drawing>
-                  <wp:anchor distT="0" distB="0" distL="114300" distR="114300" simplePos="0" relativeHeight="251660288" behindDoc="0" locked="0" layoutInCell="1" allowOverlap="1" wp14:anchorId="14B60070" wp14:editId="20CA6047">
-                    <wp:simplePos x="0" y="0"/>
-                    <wp:positionH relativeFrom="page">
-                      <wp:posOffset>5506720</wp:posOffset>
-                    </wp:positionH>
-                    <wp:positionV relativeFrom="page">
-                      <wp:posOffset>304800</wp:posOffset>
-                    </wp:positionV>
-                    <wp:extent cx="1783080" cy="10078720"/>
-                    <wp:effectExtent l="0" t="0" r="7620" b="0"/>
-                    <wp:wrapNone/>
-                    <wp:docPr id="472" name="Rectángulo 268"/>
-                    <wp:cNvGraphicFramePr>
-                      <a:graphicFrameLocks xmlns:a="http://schemas.openxmlformats.org/drawingml/2006/main"/>
-                    </wp:cNvGraphicFramePr>
-                    <a:graphic xmlns:a="http://schemas.openxmlformats.org/drawingml/2006/main">
-                      <a:graphicData uri="http://schemas.microsoft.com/office/word/2010/wordprocessingShape">
-                        <wps:wsp>
-                          <wps:cNvSpPr>
-                            <a:spLocks/>
-                          </wps:cNvSpPr>
-                          <wps:spPr>
-                            <a:xfrm>
-                              <a:off x="0" y="0"/>
-                              <a:ext cx="1783080" cy="10078720"/>
-                            </a:xfrm>
-                            <a:prstGeom prst="rect">
-                              <a:avLst/>
-                            </a:prstGeom>
-                            <a:solidFill>
-                              <a:schemeClr val="accent3">
-                                <a:lumMod val="75000"/>
-                              </a:schemeClr>
-                            </a:solidFill>
-                            <a:ln>
-                              <a:noFill/>
-                            </a:ln>
-                          </wps:spPr>
-                          <wps:style>
-                            <a:lnRef idx="2">
-                              <a:schemeClr val="accent1">
-                                <a:shade val="50000"/>
-                              </a:schemeClr>
-                            </a:lnRef>
-                            <a:fillRef idx="1">
-                              <a:schemeClr val="accent1"/>
-                            </a:fillRef>
-                            <a:effectRef idx="0">
-                              <a:schemeClr val="accent1"/>
-                            </a:effectRef>
-                            <a:fontRef idx="minor">
-                              <a:schemeClr val="lt1"/>
-                            </a:fontRef>
-                          </wps:style>
-                          <wps:txbx>
-                            <w:txbxContent>
-                              <w:sdt>
-                                <w:sdtPr>
-                                  <w:rPr>
-                                    <w:rFonts w:cstheme="minorBidi"/>
-                                    <w:color w:val="FFFFFF" w:themeColor="background1"/>
-                                    <w:sz w:val="32"/>
-                                    <w:szCs w:val="32"/>
-                                  </w:rPr>
-                                  <w:alias w:val="Subtítulo"/>
-                                  <w:id w:val="-505288762"/>
-                                  <w:dataBinding w:prefixMappings="xmlns:ns0='http://schemas.openxmlformats.org/package/2006/metadata/core-properties' xmlns:ns1='http://purl.org/dc/elements/1.1/'" w:xpath="/ns0:coreProperties[1]/ns1:subject[1]" w:storeItemID="{6C3C8BC8-F283-45AE-878A-BAB7291924A1}"/>
-                                  <w:text/>
-                                </w:sdtPr>
-                                <w:sdtContent>
-                                  <w:p>
-                                    <w:pPr>
-                                      <w:pStyle w:val="Subttulo"/>
-                                      <w:rPr>
-                                        <w:rFonts w:cstheme="minorBidi"/>
-                                        <w:color w:val="FFFFFF" w:themeColor="background1"/>
-                                      </w:rPr>
-                                    </w:pPr>
-                                    <w:r>
-                                      <w:rPr>
-                                        <w:rFonts w:cstheme="minorBidi"/>
-                                        <w:color w:val="FFFFFF" w:themeColor="background1"/>
-                                        <w:sz w:val="32"/>
-                                        <w:szCs w:val="32"/>
-                                      </w:rPr>
-                                      <w:t>Placa de Energía Piezoeléctrica Renovable</w:t>
-                                    </w:r>
-                                  </w:p>
-                                </w:sdtContent>
-                              </w:sdt>
-                            </w:txbxContent>
-                          </wps:txbx>
-                          <wps:bodyPr rot="0" spcFirstLastPara="0" vertOverflow="overflow" horzOverflow="overflow" vert="horz" wrap="square" lIns="182880" tIns="45720" rIns="182880" bIns="45720" numCol="1" spcCol="0" rtlCol="0" fromWordArt="0" anchor="ctr" anchorCtr="0" forceAA="0" compatLnSpc="1">
-                            <a:prstTxWarp prst="textNoShape">
-                              <a:avLst/>
-                            </a:prstTxWarp>
-                            <a:noAutofit/>
-                          </wps:bodyPr>
-                        </wps:wsp>
-                      </a:graphicData>
-                    </a:graphic>
-                    <wp14:sizeRelH relativeFrom="page">
-                      <wp14:pctWidth>0</wp14:pctWidth>
-                    </wp14:sizeRelH>
-                    <wp14:sizeRelV relativeFrom="page">
-                      <wp14:pctHeight>0</wp14:pctHeight>
-                    </wp14:sizeRelV>
-                  </wp:anchor>
-                </w:drawing>
-              </mc:Choice>
-              <mc:Fallback>
-                <w:pict>
-                  <v:rect w14:anchorId="14B60070" id="Rectángulo 268" o:spid="_x0000_s1026" style="position:absolute;margin-left:433.6pt;margin-top:24pt;width:140.4pt;height:793.6pt;z-index:251660288;visibility:visible;mso-wrap-style:square;mso-width-percent:0;mso-height-percent:0;mso-wrap-distance-left:9pt;mso-wrap-distance-top:0;mso-wrap-distance-right:9pt;mso-wrap-distance-bottom:0;mso-position-horizontal:absolute;mso-position-horizontal-relative:page;mso-position-vertical:absolute;mso-position-vertical-relative:page;mso-width-percent:0;mso-height-percent:0;mso-width-relative:page;mso-height-relative:page;v-text-anchor:middle" o:gfxdata="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" fillcolor="#124f1a [2406]" stroked="f" strokeweight="1.5pt">
-                    <v:textbox inset="14.4pt,,14.4pt">
-                      <w:txbxContent>
-                        <w:sdt>
-                          <w:sdtPr>
-                            <w:rPr>
-                              <w:rFonts w:cstheme="minorBidi"/>
-                              <w:color w:val="FFFFFF" w:themeColor="background1"/>
-                              <w:sz w:val="32"/>
-                              <w:szCs w:val="32"/>
-                            </w:rPr>
-                            <w:alias w:val="Subtítulo"/>
-                            <w:id w:val="-505288762"/>
-                            <w:dataBinding w:prefixMappings="xmlns:ns0='http://schemas.openxmlformats.org/package/2006/metadata/core-properties' xmlns:ns1='http://purl.org/dc/elements/1.1/'" w:xpath="/ns0:coreProperties[1]/ns1:subject[1]" w:storeItemID="{6C3C8BC8-F283-45AE-878A-BAB7291924A1}"/>
-                            <w:text/>
-                          </w:sdtPr>
-                          <w:sdtContent>
-                            <w:p>
-                              <w:pPr>
-                                <w:pStyle w:val="Subttulo"/>
-                                <w:rPr>
-                                  <w:rFonts w:cstheme="minorBidi"/>
-                                  <w:color w:val="FFFFFF" w:themeColor="background1"/>
-                                </w:rPr>
-                              </w:pPr>
-                              <w:r>
-                                <w:rPr>
-                                  <w:rFonts w:cstheme="minorBidi"/>
-                                  <w:color w:val="FFFFFF" w:themeColor="background1"/>
-                                  <w:sz w:val="32"/>
-                                  <w:szCs w:val="32"/>
-                                </w:rPr>
-                                <w:t>Placa de Energía Piezoeléctrica Renovable</w:t>
-                              </w:r>
-                            </w:p>
-                          </w:sdtContent>
-                        </w:sdt>
-                      </w:txbxContent>
-                    </v:textbox>
-                    <w10:wrap anchorx="page" anchory="page"/>
-                  </v:rect>
-                </w:pict>
-              </mc:Fallback>
-            </mc:AlternateContent>
+            <w:drawing>
+              <wp:anchor distT="0" distB="0" distL="114300" distR="114300" simplePos="0" relativeHeight="251662336" behindDoc="0" locked="0" layoutInCell="1" allowOverlap="1" wp14:anchorId="4A3BBBA7" wp14:editId="00351B10">
+                <wp:simplePos x="0" y="0"/>
+                <wp:positionH relativeFrom="margin">
+                  <wp:posOffset>720906</wp:posOffset>
+                </wp:positionH>
+                <wp:positionV relativeFrom="paragraph">
+                  <wp:posOffset>-136706</wp:posOffset>
+                </wp:positionV>
+                <wp:extent cx="3191908" cy="3425371"/>
+                <wp:effectExtent l="0" t="0" r="8890" b="0"/>
+                <wp:wrapNone/>
+                <wp:docPr id="706301156" name="Imagen 2"/>
+                <wp:cNvGraphicFramePr>
+                  <a:graphicFrameLocks xmlns:a="http://schemas.openxmlformats.org/drawingml/2006/main" noChangeAspect="1"/>
+                </wp:cNvGraphicFramePr>
+                <a:graphic xmlns:a="http://schemas.openxmlformats.org/drawingml/2006/main">
+                  <a:graphicData uri="http://schemas.openxmlformats.org/drawingml/2006/picture">
+                    <pic:pic xmlns:pic="http://schemas.openxmlformats.org/drawingml/2006/picture">
+                      <pic:nvPicPr>
+                        <pic:cNvPr id="706301156" name="Imagen 706301156"/>
+                        <pic:cNvPicPr/>
+                      </pic:nvPicPr>
+                      <pic:blipFill>
+                        <a:blip r:embed="rId6" cstate="print">
+                          <a:extLst>
+                            <a:ext uri="{28A0092B-C50C-407E-A947-70E740481C1C}">
+                              <a14:useLocalDpi xmlns:a14="http://schemas.microsoft.com/office/drawing/2010/main" val="0"/>
+                            </a:ext>
+                          </a:extLst>
+                        </a:blip>
+                        <a:stretch>
+                          <a:fillRect/>
+                        </a:stretch>
+                      </pic:blipFill>
+                      <pic:spPr>
+                        <a:xfrm>
+                          <a:off x="0" y="0"/>
+                          <a:ext cx="3191908" cy="3425371"/>
+                        </a:xfrm>
+                        <a:prstGeom prst="rect">
+                          <a:avLst/>
+                        </a:prstGeom>
+                      </pic:spPr>
+                    </pic:pic>
+                  </a:graphicData>
+                </a:graphic>
+                <wp14:sizeRelH relativeFrom="page">
+                  <wp14:pctWidth>0</wp14:pctWidth>
+                </wp14:sizeRelH>
+                <wp14:sizeRelV relativeFrom="page">
+                  <wp14:pctHeight>0</wp14:pctHeight>
+                </wp14:sizeRelV>
+              </wp:anchor>
+            </w:drawing>
           </w:r>
-          <w:r>
-            <w:t>|</w:t>
-          </w:r>
-        </w:p>
-        <w:p>
           <w:r>
             <w:rPr>
               <w:noProof/>
@@ -188,16 +79,16 @@
             <mc:AlternateContent>
               <mc:Choice Requires="wps">
                 <w:drawing>
-                  <wp:anchor distT="0" distB="0" distL="114300" distR="114300" simplePos="0" relativeHeight="251663360" behindDoc="1" locked="0" layoutInCell="1" allowOverlap="1" wp14:anchorId="267F4D6F" wp14:editId="59789D63">
+                  <wp:anchor distT="0" distB="0" distL="114300" distR="114300" simplePos="0" relativeHeight="251663360" behindDoc="1" locked="0" layoutInCell="1" allowOverlap="1" wp14:anchorId="267F4D6F" wp14:editId="12DD332B">
                     <wp:simplePos x="0" y="0"/>
                     <wp:positionH relativeFrom="column">
-                      <wp:posOffset>310516</wp:posOffset>
+                      <wp:posOffset>604248</wp:posOffset>
                     </wp:positionH>
                     <wp:positionV relativeFrom="paragraph">
-                      <wp:posOffset>12065</wp:posOffset>
+                      <wp:posOffset>-107497</wp:posOffset>
                     </wp:positionV>
-                    <wp:extent cx="2800350" cy="2799715"/>
-                    <wp:effectExtent l="0" t="0" r="0" b="635"/>
+                    <wp:extent cx="3439160" cy="3468733"/>
+                    <wp:effectExtent l="0" t="0" r="8890" b="0"/>
                     <wp:wrapNone/>
                     <wp:docPr id="1001579435" name="Elipse 3"/>
                     <wp:cNvGraphicFramePr/>
@@ -208,7 +99,7 @@
                           <wps:spPr>
                             <a:xfrm>
                               <a:off x="0" y="0"/>
-                              <a:ext cx="2800350" cy="2799715"/>
+                              <a:ext cx="3439160" cy="3468733"/>
                             </a:xfrm>
                             <a:prstGeom prst="ellipse">
                               <a:avLst/>
@@ -258,7 +149,7 @@
               </mc:Choice>
               <mc:Fallback>
                 <w:pict>
-                  <v:oval w14:anchorId="56F2AA38" id="Elipse 3" o:spid="_x0000_s1026" style="position:absolute;margin-left:24.45pt;margin-top:.95pt;width:220.5pt;height:220.45pt;z-index:-251653120;visibility:visible;mso-wrap-style:square;mso-width-percent:0;mso-height-percent:0;mso-wrap-distance-left:9pt;mso-wrap-distance-top:0;mso-wrap-distance-right:9pt;mso-wrap-distance-bottom:0;mso-position-horizontal:absolute;mso-position-horizontal-relative:text;mso-position-vertical:absolute;mso-position-vertical-relative:text;mso-width-percent:0;mso-height-percent:0;mso-width-relative:margin;mso-height-relative:margin;v-text-anchor:middle" o:gfxdata="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" fillcolor="#124f1a [2406]" stroked="f" strokeweight="1.5pt">
+                  <v:oval w14:anchorId="599B8EA1" id="Elipse 3" o:spid="_x0000_s1026" style="position:absolute;margin-left:47.6pt;margin-top:-8.45pt;width:270.8pt;height:273.15pt;z-index:-251653120;visibility:visible;mso-wrap-style:square;mso-width-percent:0;mso-height-percent:0;mso-wrap-distance-left:9pt;mso-wrap-distance-top:0;mso-wrap-distance-right:9pt;mso-wrap-distance-bottom:0;mso-position-horizontal:absolute;mso-position-horizontal-relative:text;mso-position-vertical:absolute;mso-position-vertical-relative:text;mso-width-percent:0;mso-height-percent:0;mso-width-relative:margin;mso-height-relative:margin;v-text-anchor:middle" o:gfxdata="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" fillcolor="#124f1a [2406]" stroked="f" strokeweight="1.5pt">
                     <v:stroke joinstyle="miter"/>
                   </v:oval>
                 </w:pict>
@@ -269,63 +160,170 @@
             <w:rPr>
               <w:noProof/>
             </w:rPr>
-            <w:drawing>
-              <wp:anchor distT="0" distB="0" distL="114300" distR="114300" simplePos="0" relativeHeight="251662336" behindDoc="0" locked="0" layoutInCell="1" allowOverlap="1" wp14:anchorId="4A3BBBA7" wp14:editId="55C3E141">
-                <wp:simplePos x="0" y="0"/>
-                <wp:positionH relativeFrom="margin">
-                  <wp:posOffset>396240</wp:posOffset>
-                </wp:positionH>
-                <wp:positionV relativeFrom="paragraph">
-                  <wp:posOffset>10160</wp:posOffset>
-                </wp:positionV>
-                <wp:extent cx="2609461" cy="2800323"/>
-                <wp:effectExtent l="0" t="0" r="635" b="0"/>
-                <wp:wrapNone/>
-                <wp:docPr id="706301156" name="Imagen 2"/>
-                <wp:cNvGraphicFramePr>
-                  <a:graphicFrameLocks xmlns:a="http://schemas.openxmlformats.org/drawingml/2006/main" noChangeAspect="1"/>
-                </wp:cNvGraphicFramePr>
-                <a:graphic xmlns:a="http://schemas.openxmlformats.org/drawingml/2006/main">
-                  <a:graphicData uri="http://schemas.openxmlformats.org/drawingml/2006/picture">
-                    <pic:pic xmlns:pic="http://schemas.openxmlformats.org/drawingml/2006/picture">
-                      <pic:nvPicPr>
-                        <pic:cNvPr id="706301156" name="Imagen 706301156"/>
-                        <pic:cNvPicPr/>
-                      </pic:nvPicPr>
-                      <pic:blipFill>
-                        <a:blip r:embed="rId6" cstate="print">
-                          <a:extLst>
-                            <a:ext uri="{28A0092B-C50C-407E-A947-70E740481C1C}">
-                              <a14:useLocalDpi xmlns:a14="http://schemas.microsoft.com/office/drawing/2010/main" val="0"/>
-                            </a:ext>
-                          </a:extLst>
-                        </a:blip>
-                        <a:stretch>
-                          <a:fillRect/>
-                        </a:stretch>
-                      </pic:blipFill>
-                      <pic:spPr>
-                        <a:xfrm>
-                          <a:off x="0" y="0"/>
-                          <a:ext cx="2609461" cy="2800323"/>
-                        </a:xfrm>
-                        <a:prstGeom prst="rect">
-                          <a:avLst/>
-                        </a:prstGeom>
-                      </pic:spPr>
-                    </pic:pic>
-                  </a:graphicData>
-                </a:graphic>
-                <wp14:sizeRelH relativeFrom="page">
-                  <wp14:pctWidth>0</wp14:pctWidth>
-                </wp14:sizeRelH>
-                <wp14:sizeRelV relativeFrom="page">
-                  <wp14:pctHeight>0</wp14:pctHeight>
-                </wp14:sizeRelV>
-              </wp:anchor>
-            </w:drawing>
+            <mc:AlternateContent>
+              <mc:Choice Requires="wps">
+                <w:drawing>
+                  <wp:anchor distT="0" distB="0" distL="114300" distR="114300" simplePos="0" relativeHeight="251660288" behindDoc="0" locked="0" layoutInCell="1" allowOverlap="1" wp14:anchorId="14B60070" wp14:editId="41A55FC4">
+                    <wp:simplePos x="0" y="0"/>
+                    <wp:positionH relativeFrom="page">
+                      <wp:posOffset>6242537</wp:posOffset>
+                    </wp:positionH>
+                    <wp:positionV relativeFrom="page">
+                      <wp:posOffset>298938</wp:posOffset>
+                    </wp:positionV>
+                    <wp:extent cx="1044527" cy="10078720"/>
+                    <wp:effectExtent l="0" t="0" r="3810" b="0"/>
+                    <wp:wrapNone/>
+                    <wp:docPr id="472" name="Rectángulo 268"/>
+                    <wp:cNvGraphicFramePr>
+                      <a:graphicFrameLocks xmlns:a="http://schemas.openxmlformats.org/drawingml/2006/main"/>
+                    </wp:cNvGraphicFramePr>
+                    <a:graphic xmlns:a="http://schemas.openxmlformats.org/drawingml/2006/main">
+                      <a:graphicData uri="http://schemas.microsoft.com/office/word/2010/wordprocessingShape">
+                        <wps:wsp>
+                          <wps:cNvSpPr>
+                            <a:spLocks/>
+                          </wps:cNvSpPr>
+                          <wps:spPr>
+                            <a:xfrm>
+                              <a:off x="0" y="0"/>
+                              <a:ext cx="1044527" cy="10078720"/>
+                            </a:xfrm>
+                            <a:prstGeom prst="rect">
+                              <a:avLst/>
+                            </a:prstGeom>
+                            <a:solidFill>
+                              <a:schemeClr val="accent3">
+                                <a:lumMod val="75000"/>
+                              </a:schemeClr>
+                            </a:solidFill>
+                            <a:ln>
+                              <a:noFill/>
+                            </a:ln>
+                          </wps:spPr>
+                          <wps:style>
+                            <a:lnRef idx="2">
+                              <a:schemeClr val="accent1">
+                                <a:shade val="50000"/>
+                              </a:schemeClr>
+                            </a:lnRef>
+                            <a:fillRef idx="1">
+                              <a:schemeClr val="accent1"/>
+                            </a:fillRef>
+                            <a:effectRef idx="0">
+                              <a:schemeClr val="accent1"/>
+                            </a:effectRef>
+                            <a:fontRef idx="minor">
+                              <a:schemeClr val="lt1"/>
+                            </a:fontRef>
+                          </wps:style>
+                          <wps:txbx>
+                            <w:txbxContent>
+                              <w:sdt>
+                                <w:sdtPr>
+                                  <w:rPr>
+                                    <w:rFonts w:cstheme="minorBidi"/>
+                                    <w:color w:val="FFFFFF" w:themeColor="background1"/>
+                                    <w:sz w:val="32"/>
+                                    <w:szCs w:val="32"/>
+                                  </w:rPr>
+                                  <w:alias w:val="Subtítulo"/>
+                                  <w:id w:val="-505288762"/>
+                                  <w:showingPlcHdr/>
+                                  <w:dataBinding w:prefixMappings="xmlns:ns0='http://schemas.openxmlformats.org/package/2006/metadata/core-properties' xmlns:ns1='http://purl.org/dc/elements/1.1/'" w:xpath="/ns0:coreProperties[1]/ns1:subject[1]" w:storeItemID="{6C3C8BC8-F283-45AE-878A-BAB7291924A1}"/>
+                                  <w:text/>
+                                </w:sdtPr>
+                                <w:sdtContent>
+                                  <w:p>
+                                    <w:pPr>
+                                      <w:pStyle w:val="Subttulo"/>
+                                      <w:rPr>
+                                        <w:rFonts w:cstheme="minorBidi"/>
+                                        <w:color w:val="FFFFFF" w:themeColor="background1"/>
+                                      </w:rPr>
+                                    </w:pPr>
+                                    <w:r>
+                                      <w:rPr>
+                                        <w:rFonts w:cstheme="minorBidi"/>
+                                        <w:color w:val="FFFFFF" w:themeColor="background1"/>
+                                        <w:sz w:val="32"/>
+                                        <w:szCs w:val="32"/>
+                                      </w:rPr>
+                                      <w:t xml:space="preserve">     </w:t>
+                                    </w:r>
+                                  </w:p>
+                                </w:sdtContent>
+                              </w:sdt>
+                            </w:txbxContent>
+                          </wps:txbx>
+                          <wps:bodyPr rot="0" spcFirstLastPara="0" vertOverflow="overflow" horzOverflow="overflow" vert="horz" wrap="square" lIns="182880" tIns="45720" rIns="182880" bIns="45720" numCol="1" spcCol="0" rtlCol="0" fromWordArt="0" anchor="ctr" anchorCtr="0" forceAA="0" compatLnSpc="1">
+                            <a:prstTxWarp prst="textNoShape">
+                              <a:avLst/>
+                            </a:prstTxWarp>
+                            <a:noAutofit/>
+                          </wps:bodyPr>
+                        </wps:wsp>
+                      </a:graphicData>
+                    </a:graphic>
+                    <wp14:sizeRelH relativeFrom="page">
+                      <wp14:pctWidth>0</wp14:pctWidth>
+                    </wp14:sizeRelH>
+                    <wp14:sizeRelV relativeFrom="page">
+                      <wp14:pctHeight>0</wp14:pctHeight>
+                    </wp14:sizeRelV>
+                  </wp:anchor>
+                </w:drawing>
+              </mc:Choice>
+              <mc:Fallback>
+                <w:pict>
+                  <v:rect w14:anchorId="14B60070" id="Rectángulo 268" o:spid="_x0000_s1026" style="position:absolute;margin-left:491.55pt;margin-top:23.55pt;width:82.25pt;height:793.6pt;z-index:251660288;visibility:visible;mso-wrap-style:square;mso-width-percent:0;mso-height-percent:0;mso-wrap-distance-left:9pt;mso-wrap-distance-top:0;mso-wrap-distance-right:9pt;mso-wrap-distance-bottom:0;mso-position-horizontal:absolute;mso-position-horizontal-relative:page;mso-position-vertical:absolute;mso-position-vertical-relative:page;mso-width-percent:0;mso-height-percent:0;mso-width-relative:page;mso-height-relative:page;v-text-anchor:middle" o:gfxdata="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" fillcolor="#124f1a [2406]" stroked="f" strokeweight="1.5pt">
+                    <v:textbox inset="14.4pt,,14.4pt">
+                      <w:txbxContent>
+                        <w:sdt>
+                          <w:sdtPr>
+                            <w:rPr>
+                              <w:rFonts w:cstheme="minorBidi"/>
+                              <w:color w:val="FFFFFF" w:themeColor="background1"/>
+                              <w:sz w:val="32"/>
+                              <w:szCs w:val="32"/>
+                            </w:rPr>
+                            <w:alias w:val="Subtítulo"/>
+                            <w:id w:val="-505288762"/>
+                            <w:showingPlcHdr/>
+                            <w:dataBinding w:prefixMappings="xmlns:ns0='http://schemas.openxmlformats.org/package/2006/metadata/core-properties' xmlns:ns1='http://purl.org/dc/elements/1.1/'" w:xpath="/ns0:coreProperties[1]/ns1:subject[1]" w:storeItemID="{6C3C8BC8-F283-45AE-878A-BAB7291924A1}"/>
+                            <w:text/>
+                          </w:sdtPr>
+                          <w:sdtContent>
+                            <w:p>
+                              <w:pPr>
+                                <w:pStyle w:val="Subttulo"/>
+                                <w:rPr>
+                                  <w:rFonts w:cstheme="minorBidi"/>
+                                  <w:color w:val="FFFFFF" w:themeColor="background1"/>
+                                </w:rPr>
+                              </w:pPr>
+                              <w:r>
+                                <w:rPr>
+                                  <w:rFonts w:cstheme="minorBidi"/>
+                                  <w:color w:val="FFFFFF" w:themeColor="background1"/>
+                                  <w:sz w:val="32"/>
+                                  <w:szCs w:val="32"/>
+                                </w:rPr>
+                                <w:t xml:space="preserve">     </w:t>
+                              </w:r>
+                            </w:p>
+                          </w:sdtContent>
+                        </w:sdt>
+                      </w:txbxContent>
+                    </v:textbox>
+                    <w10:wrap anchorx="page" anchory="page"/>
+                  </v:rect>
+                </w:pict>
+              </mc:Fallback>
+            </mc:AlternateContent>
           </w:r>
         </w:p>
+        <w:p/>
         <w:p>
           <w:r>
             <w:rPr>
@@ -334,16 +332,510 @@
             <mc:AlternateContent>
               <mc:Choice Requires="wps">
                 <w:drawing>
-                  <wp:anchor distT="0" distB="0" distL="114300" distR="114300" simplePos="0" relativeHeight="251659264" behindDoc="0" locked="0" layoutInCell="1" allowOverlap="1" wp14:anchorId="0DD6058D" wp14:editId="5E45146D">
+                  <wp:anchor distT="45720" distB="45720" distL="114300" distR="114300" simplePos="0" relativeHeight="251671552" behindDoc="0" locked="0" layoutInCell="1" allowOverlap="1" wp14:anchorId="1891C360" wp14:editId="4FA2D83B">
+                    <wp:simplePos x="0" y="0"/>
+                    <wp:positionH relativeFrom="margin">
+                      <wp:posOffset>-629285</wp:posOffset>
+                    </wp:positionH>
+                    <wp:positionV relativeFrom="paragraph">
+                      <wp:posOffset>7778750</wp:posOffset>
+                    </wp:positionV>
+                    <wp:extent cx="5760720" cy="557530"/>
+                    <wp:effectExtent l="0" t="0" r="0" b="0"/>
+                    <wp:wrapSquare wrapText="bothSides"/>
+                    <wp:docPr id="2029888692" name="Cuadro de texto 2"/>
+                    <wp:cNvGraphicFramePr>
+                      <a:graphicFrameLocks xmlns:a="http://schemas.openxmlformats.org/drawingml/2006/main"/>
+                    </wp:cNvGraphicFramePr>
+                    <a:graphic xmlns:a="http://schemas.openxmlformats.org/drawingml/2006/main">
+                      <a:graphicData uri="http://schemas.microsoft.com/office/word/2010/wordprocessingShape">
+                        <wps:wsp>
+                          <wps:cNvSpPr txBox="1">
+                            <a:spLocks noChangeArrowheads="1"/>
+                          </wps:cNvSpPr>
+                          <wps:spPr bwMode="auto">
+                            <a:xfrm>
+                              <a:off x="0" y="0"/>
+                              <a:ext cx="5760720" cy="557530"/>
+                            </a:xfrm>
+                            <a:prstGeom prst="rect">
+                              <a:avLst/>
+                            </a:prstGeom>
+                            <a:noFill/>
+                            <a:ln w="9525">
+                              <a:noFill/>
+                              <a:miter lim="800000"/>
+                              <a:headEnd/>
+                              <a:tailEnd/>
+                            </a:ln>
+                          </wps:spPr>
+                          <wps:txbx>
+                            <w:txbxContent>
+                              <w:p>
+                                <w:pPr>
+                                  <w:jc w:val="center"/>
+                                  <w:rPr>
+                                    <w:b/>
+                                    <w:bCs/>
+                                    <w:color w:val="FFFFFF" w:themeColor="background1"/>
+                                    <w:sz w:val="28"/>
+                                    <w:szCs w:val="28"/>
+                                  </w:rPr>
+                                </w:pPr>
+                                <w:r>
+                                  <w:rPr>
+                                    <w:b/>
+                                    <w:bCs/>
+                                    <w:color w:val="FFFFFF" w:themeColor="background1"/>
+                                    <w:sz w:val="28"/>
+                                    <w:szCs w:val="28"/>
+                                  </w:rPr>
+                                  <w:t>Victoria Baza – Mauricio Blasco – Raúl Broncano – Ignacio García Isidro Stabile – Santiago Tejeda</w:t>
+                                </w:r>
+                              </w:p>
+                            </w:txbxContent>
+                          </wps:txbx>
+                          <wps:bodyPr rot="0" vert="horz" wrap="square" lIns="91440" tIns="45720" rIns="91440" bIns="45720" anchor="t" anchorCtr="0">
+                            <a:noAutofit/>
+                          </wps:bodyPr>
+                        </wps:wsp>
+                      </a:graphicData>
+                    </a:graphic>
+                    <wp14:sizeRelH relativeFrom="margin">
+                      <wp14:pctWidth>0</wp14:pctWidth>
+                    </wp14:sizeRelH>
+                    <wp14:sizeRelV relativeFrom="margin">
+                      <wp14:pctHeight>0</wp14:pctHeight>
+                    </wp14:sizeRelV>
+                  </wp:anchor>
+                </w:drawing>
+              </mc:Choice>
+              <mc:Fallback>
+                <w:pict>
+                  <v:shapetype w14:anchorId="1891C360" id="_x0000_t202" coordsize="21600,21600" o:spt="202" path="m,l,21600r21600,l21600,xe">
+                    <v:stroke joinstyle="miter"/>
+                    <v:path gradientshapeok="t" o:connecttype="rect"/>
+                  </v:shapetype>
+                  <v:shape id="Cuadro de texto 2" o:spid="_x0000_s1027" type="#_x0000_t202" style="position:absolute;margin-left:-49.55pt;margin-top:612.5pt;width:453.6pt;height:43.9pt;z-index:251671552;visibility:visible;mso-wrap-style:square;mso-width-percent:0;mso-height-percent:0;mso-wrap-distance-left:9pt;mso-wrap-distance-top:3.6pt;mso-wrap-distance-right:9pt;mso-wrap-distance-bottom:3.6pt;mso-position-horizontal:absolute;mso-position-horizontal-relative:margin;mso-position-vertical:absolute;mso-position-vertical-relative:text;mso-width-percent:0;mso-height-percent:0;mso-width-relative:margin;mso-height-relative:margin;v-text-anchor:top" o:gfxdata="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" filled="f" stroked="f">
+                    <v:textbox>
+                      <w:txbxContent>
+                        <w:p>
+                          <w:pPr>
+                            <w:jc w:val="center"/>
+                            <w:rPr>
+                              <w:b/>
+                              <w:bCs/>
+                              <w:color w:val="FFFFFF" w:themeColor="background1"/>
+                              <w:sz w:val="28"/>
+                              <w:szCs w:val="28"/>
+                            </w:rPr>
+                          </w:pPr>
+                          <w:r>
+                            <w:rPr>
+                              <w:b/>
+                              <w:bCs/>
+                              <w:color w:val="FFFFFF" w:themeColor="background1"/>
+                              <w:sz w:val="28"/>
+                              <w:szCs w:val="28"/>
+                            </w:rPr>
+                            <w:t>Victoria Baza – Mauricio Blasco – Raúl Broncano – Ignacio García Isidro Stabile – Santiago Tejeda</w:t>
+                          </w:r>
+                        </w:p>
+                      </w:txbxContent>
+                    </v:textbox>
+                    <w10:wrap type="square" anchorx="margin"/>
+                  </v:shape>
+                </w:pict>
+              </mc:Fallback>
+            </mc:AlternateContent>
+          </w:r>
+          <w:r>
+            <w:rPr>
+              <w:noProof/>
+            </w:rPr>
+            <mc:AlternateContent>
+              <mc:Choice Requires="wps">
+                <w:drawing>
+                  <wp:anchor distT="0" distB="0" distL="114300" distR="114300" simplePos="0" relativeHeight="251669504" behindDoc="0" locked="0" layoutInCell="1" allowOverlap="1" wp14:anchorId="14AF5436" wp14:editId="2ABAC180">
+                    <wp:simplePos x="0" y="0"/>
+                    <wp:positionH relativeFrom="margin">
+                      <wp:align>right</wp:align>
+                    </wp:positionH>
+                    <wp:positionV relativeFrom="paragraph">
+                      <wp:posOffset>7793013</wp:posOffset>
+                    </wp:positionV>
+                    <wp:extent cx="6154615" cy="580292"/>
+                    <wp:effectExtent l="0" t="0" r="0" b="0"/>
+                    <wp:wrapNone/>
+                    <wp:docPr id="1150942606" name="Rectángulo 7"/>
+                    <wp:cNvGraphicFramePr/>
+                    <a:graphic xmlns:a="http://schemas.openxmlformats.org/drawingml/2006/main">
+                      <a:graphicData uri="http://schemas.microsoft.com/office/word/2010/wordprocessingShape">
+                        <wps:wsp>
+                          <wps:cNvSpPr/>
+                          <wps:spPr>
+                            <a:xfrm>
+                              <a:off x="0" y="0"/>
+                              <a:ext cx="6154615" cy="580292"/>
+                            </a:xfrm>
+                            <a:prstGeom prst="rect">
+                              <a:avLst/>
+                            </a:prstGeom>
+                            <a:solidFill>
+                              <a:schemeClr val="accent3">
+                                <a:lumMod val="75000"/>
+                              </a:schemeClr>
+                            </a:solidFill>
+                            <a:ln>
+                              <a:noFill/>
+                            </a:ln>
+                          </wps:spPr>
+                          <wps:style>
+                            <a:lnRef idx="2">
+                              <a:schemeClr val="accent1">
+                                <a:shade val="15000"/>
+                              </a:schemeClr>
+                            </a:lnRef>
+                            <a:fillRef idx="1">
+                              <a:schemeClr val="accent1"/>
+                            </a:fillRef>
+                            <a:effectRef idx="0">
+                              <a:schemeClr val="accent1"/>
+                            </a:effectRef>
+                            <a:fontRef idx="minor">
+                              <a:schemeClr val="lt1"/>
+                            </a:fontRef>
+                          </wps:style>
+                          <wps:bodyPr rot="0" spcFirstLastPara="0" vertOverflow="overflow" horzOverflow="overflow" vert="horz" wrap="square" lIns="91440" tIns="45720" rIns="91440" bIns="45720" numCol="1" spcCol="0" rtlCol="0" fromWordArt="0" anchor="ctr" anchorCtr="0" forceAA="0" compatLnSpc="1">
+                            <a:prstTxWarp prst="textNoShape">
+                              <a:avLst/>
+                            </a:prstTxWarp>
+                            <a:noAutofit/>
+                          </wps:bodyPr>
+                        </wps:wsp>
+                      </a:graphicData>
+                    </a:graphic>
+                    <wp14:sizeRelH relativeFrom="margin">
+                      <wp14:pctWidth>0</wp14:pctWidth>
+                    </wp14:sizeRelH>
+                    <wp14:sizeRelV relativeFrom="margin">
+                      <wp14:pctHeight>0</wp14:pctHeight>
+                    </wp14:sizeRelV>
+                  </wp:anchor>
+                </w:drawing>
+              </mc:Choice>
+              <mc:Fallback>
+                <w:pict>
+                  <v:rect w14:anchorId="39D3EB43" id="Rectángulo 7" o:spid="_x0000_s1026" style="position:absolute;margin-left:433.4pt;margin-top:613.6pt;width:484.6pt;height:45.7pt;z-index:251669504;visibility:visible;mso-wrap-style:square;mso-width-percent:0;mso-height-percent:0;mso-wrap-distance-left:9pt;mso-wrap-distance-top:0;mso-wrap-distance-right:9pt;mso-wrap-distance-bottom:0;mso-position-horizontal:right;mso-position-horizontal-relative:margin;mso-position-vertical:absolute;mso-position-vertical-relative:text;mso-width-percent:0;mso-height-percent:0;mso-width-relative:margin;mso-height-relative:margin;v-text-anchor:middle" o:gfxdata="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" fillcolor="#124f1a [2406]" stroked="f" strokeweight="1.5pt">
+                    <w10:wrap anchorx="margin"/>
+                  </v:rect>
+                </w:pict>
+              </mc:Fallback>
+            </mc:AlternateContent>
+          </w:r>
+          <w:r>
+            <w:rPr>
+              <w:noProof/>
+            </w:rPr>
+            <mc:AlternateContent>
+              <mc:Choice Requires="wps">
+                <w:drawing>
+                  <wp:anchor distT="45720" distB="45720" distL="114300" distR="114300" simplePos="0" relativeHeight="251668480" behindDoc="0" locked="0" layoutInCell="1" allowOverlap="1" wp14:anchorId="232F5EBE" wp14:editId="1B5F7EB5">
+                    <wp:simplePos x="0" y="0"/>
+                    <wp:positionH relativeFrom="margin">
+                      <wp:align>center</wp:align>
+                    </wp:positionH>
+                    <wp:positionV relativeFrom="paragraph">
+                      <wp:posOffset>7282180</wp:posOffset>
+                    </wp:positionV>
+                    <wp:extent cx="4853940" cy="755015"/>
+                    <wp:effectExtent l="0" t="0" r="0" b="0"/>
+                    <wp:wrapSquare wrapText="bothSides"/>
+                    <wp:docPr id="1590161642" name="Cuadro de texto 2"/>
+                    <wp:cNvGraphicFramePr>
+                      <a:graphicFrameLocks xmlns:a="http://schemas.openxmlformats.org/drawingml/2006/main"/>
+                    </wp:cNvGraphicFramePr>
+                    <a:graphic xmlns:a="http://schemas.openxmlformats.org/drawingml/2006/main">
+                      <a:graphicData uri="http://schemas.microsoft.com/office/word/2010/wordprocessingShape">
+                        <wps:wsp>
+                          <wps:cNvSpPr txBox="1">
+                            <a:spLocks noChangeArrowheads="1"/>
+                          </wps:cNvSpPr>
+                          <wps:spPr bwMode="auto">
+                            <a:xfrm>
+                              <a:off x="0" y="0"/>
+                              <a:ext cx="4853940" cy="755015"/>
+                            </a:xfrm>
+                            <a:prstGeom prst="rect">
+                              <a:avLst/>
+                            </a:prstGeom>
+                            <a:noFill/>
+                            <a:ln w="9525">
+                              <a:noFill/>
+                              <a:miter lim="800000"/>
+                              <a:headEnd/>
+                              <a:tailEnd/>
+                            </a:ln>
+                          </wps:spPr>
+                          <wps:txbx>
+                            <w:txbxContent>
+                              <w:p>
+                                <w:pPr>
+                                  <w:rPr>
+                                    <w:b/>
+                                    <w:bCs/>
+                                    <w:color w:val="196B24" w:themeColor="accent3"/>
+                                    <w:sz w:val="44"/>
+                                    <w:szCs w:val="44"/>
+                                  </w:rPr>
+                                </w:pPr>
+                                <w:r>
+                                  <w:rPr>
+                                    <w:b/>
+                                    <w:bCs/>
+                                    <w:color w:val="196B24" w:themeColor="accent3"/>
+                                    <w:sz w:val="44"/>
+                                    <w:szCs w:val="44"/>
+                                  </w:rPr>
+                                  <w:t>IMPA TRQ E.E.S.T N°7 2025</w:t>
+                                </w:r>
+                              </w:p>
+                            </w:txbxContent>
+                          </wps:txbx>
+                          <wps:bodyPr rot="0" vert="horz" wrap="square" lIns="91440" tIns="45720" rIns="91440" bIns="45720" anchor="t" anchorCtr="0">
+                            <a:noAutofit/>
+                          </wps:bodyPr>
+                        </wps:wsp>
+                      </a:graphicData>
+                    </a:graphic>
+                    <wp14:sizeRelH relativeFrom="margin">
+                      <wp14:pctWidth>0</wp14:pctWidth>
+                    </wp14:sizeRelH>
+                    <wp14:sizeRelV relativeFrom="margin">
+                      <wp14:pctHeight>0</wp14:pctHeight>
+                    </wp14:sizeRelV>
+                  </wp:anchor>
+                </w:drawing>
+              </mc:Choice>
+              <mc:Fallback>
+                <w:pict>
+                  <v:shape w14:anchorId="232F5EBE" id="_x0000_s1028" type="#_x0000_t202" style="position:absolute;margin-left:0;margin-top:573.4pt;width:382.2pt;height:59.45pt;z-index:251668480;visibility:visible;mso-wrap-style:square;mso-width-percent:0;mso-height-percent:0;mso-wrap-distance-left:9pt;mso-wrap-distance-top:3.6pt;mso-wrap-distance-right:9pt;mso-wrap-distance-bottom:3.6pt;mso-position-horizontal:center;mso-position-horizontal-relative:margin;mso-position-vertical:absolute;mso-position-vertical-relative:text;mso-width-percent:0;mso-height-percent:0;mso-width-relative:margin;mso-height-relative:margin;v-text-anchor:top" o:gfxdata="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" filled="f" stroked="f">
+                    <v:textbox>
+                      <w:txbxContent>
+                        <w:p>
+                          <w:pPr>
+                            <w:rPr>
+                              <w:b/>
+                              <w:bCs/>
+                              <w:color w:val="196B24" w:themeColor="accent3"/>
+                              <w:sz w:val="44"/>
+                              <w:szCs w:val="44"/>
+                            </w:rPr>
+                          </w:pPr>
+                          <w:r>
+                            <w:rPr>
+                              <w:b/>
+                              <w:bCs/>
+                              <w:color w:val="196B24" w:themeColor="accent3"/>
+                              <w:sz w:val="44"/>
+                              <w:szCs w:val="44"/>
+                            </w:rPr>
+                            <w:t>IMPA TRQ E.E.S.T N°7 2025</w:t>
+                          </w:r>
+                        </w:p>
+                      </w:txbxContent>
+                    </v:textbox>
+                    <w10:wrap type="square" anchorx="margin"/>
+                  </v:shape>
+                </w:pict>
+              </mc:Fallback>
+            </mc:AlternateContent>
+          </w:r>
+          <w:r>
+            <w:rPr>
+              <w:noProof/>
+            </w:rPr>
+            <mc:AlternateContent>
+              <mc:Choice Requires="wps">
+                <w:drawing>
+                  <wp:anchor distT="45720" distB="45720" distL="114300" distR="114300" simplePos="0" relativeHeight="251666432" behindDoc="0" locked="0" layoutInCell="1" allowOverlap="1" wp14:anchorId="40A500F3" wp14:editId="7FD9645A">
+                    <wp:simplePos x="0" y="0"/>
+                    <wp:positionH relativeFrom="margin">
+                      <wp:posOffset>-205789</wp:posOffset>
+                    </wp:positionH>
+                    <wp:positionV relativeFrom="paragraph">
+                      <wp:posOffset>5672602</wp:posOffset>
+                    </wp:positionV>
+                    <wp:extent cx="5143500" cy="1404620"/>
+                    <wp:effectExtent l="0" t="0" r="0" b="0"/>
+                    <wp:wrapSquare wrapText="bothSides"/>
+                    <wp:docPr id="217" name="Cuadro de texto 2"/>
+                    <wp:cNvGraphicFramePr>
+                      <a:graphicFrameLocks xmlns:a="http://schemas.openxmlformats.org/drawingml/2006/main"/>
+                    </wp:cNvGraphicFramePr>
+                    <a:graphic xmlns:a="http://schemas.openxmlformats.org/drawingml/2006/main">
+                      <a:graphicData uri="http://schemas.microsoft.com/office/word/2010/wordprocessingShape">
+                        <wps:wsp>
+                          <wps:cNvSpPr txBox="1">
+                            <a:spLocks noChangeArrowheads="1"/>
+                          </wps:cNvSpPr>
+                          <wps:spPr bwMode="auto">
+                            <a:xfrm>
+                              <a:off x="0" y="0"/>
+                              <a:ext cx="5143500" cy="1404620"/>
+                            </a:xfrm>
+                            <a:prstGeom prst="rect">
+                              <a:avLst/>
+                            </a:prstGeom>
+                            <a:noFill/>
+                            <a:ln w="9525">
+                              <a:noFill/>
+                              <a:miter lim="800000"/>
+                              <a:headEnd/>
+                              <a:tailEnd/>
+                            </a:ln>
+                          </wps:spPr>
+                          <wps:txbx>
+                            <w:txbxContent>
+                              <w:p>
+                                <w:pPr>
+                                  <w:jc w:val="center"/>
+                                  <w:rPr>
+                                    <w:b/>
+                                    <w:bCs/>
+                                    <w:i/>
+                                    <w:iCs/>
+                                    <w:color w:val="196B24" w:themeColor="accent3"/>
+                                    <w:sz w:val="52"/>
+                                    <w:szCs w:val="52"/>
+                                  </w:rPr>
+                                </w:pPr>
+                                <w:r>
+                                  <w:rPr>
+                                    <w:b/>
+                                    <w:bCs/>
+                                    <w:color w:val="196B24" w:themeColor="accent3"/>
+                                    <w:sz w:val="52"/>
+                                    <w:szCs w:val="52"/>
+                                  </w:rPr>
+                                  <w:t>7° 1° Aviónica</w:t>
+                                </w:r>
+                                <w:r>
+                                  <w:rPr>
+                                    <w:b/>
+                                    <w:bCs/>
+                                    <w:color w:val="196B24" w:themeColor="accent3"/>
+                                    <w:sz w:val="52"/>
+                                    <w:szCs w:val="52"/>
+                                  </w:rPr>
+                                  <w:t xml:space="preserve"> </w:t>
+                                </w:r>
+                                <w:r>
+                                  <w:rPr>
+                                    <w:b/>
+                                    <w:bCs/>
+                                    <w:i/>
+                                    <w:iCs/>
+                                    <w:color w:val="196B24" w:themeColor="accent3"/>
+                                    <w:sz w:val="52"/>
+                                    <w:szCs w:val="52"/>
+                                  </w:rPr>
+                                  <w:t>Comisión “C”</w:t>
+                                </w:r>
+                              </w:p>
+                            </w:txbxContent>
+                          </wps:txbx>
+                          <wps:bodyPr rot="0" vert="horz" wrap="square" lIns="91440" tIns="45720" rIns="91440" bIns="45720" anchor="t" anchorCtr="0">
+                            <a:spAutoFit/>
+                          </wps:bodyPr>
+                        </wps:wsp>
+                      </a:graphicData>
+                    </a:graphic>
+                    <wp14:sizeRelH relativeFrom="margin">
+                      <wp14:pctWidth>0</wp14:pctWidth>
+                    </wp14:sizeRelH>
+                    <wp14:sizeRelV relativeFrom="margin">
+                      <wp14:pctHeight>20000</wp14:pctHeight>
+                    </wp14:sizeRelV>
+                  </wp:anchor>
+                </w:drawing>
+              </mc:Choice>
+              <mc:Fallback>
+                <w:pict>
+                  <v:shape w14:anchorId="40A500F3" id="_x0000_s1029" type="#_x0000_t202" style="position:absolute;margin-left:-16.2pt;margin-top:446.65pt;width:405pt;height:110.6pt;z-index:251666432;visibility:visible;mso-wrap-style:square;mso-width-percent:0;mso-height-percent:200;mso-wrap-distance-left:9pt;mso-wrap-distance-top:3.6pt;mso-wrap-distance-right:9pt;mso-wrap-distance-bottom:3.6pt;mso-position-horizontal:absolute;mso-position-horizontal-relative:margin;mso-position-vertical:absolute;mso-position-vertical-relative:text;mso-width-percent:0;mso-height-percent:200;mso-width-relative:margin;mso-height-relative:margin;v-text-anchor:top" o:gfxdata="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" filled="f" stroked="f">
+                    <v:textbox style="mso-fit-shape-to-text:t">
+                      <w:txbxContent>
+                        <w:p>
+                          <w:pPr>
+                            <w:jc w:val="center"/>
+                            <w:rPr>
+                              <w:b/>
+                              <w:bCs/>
+                              <w:i/>
+                              <w:iCs/>
+                              <w:color w:val="196B24" w:themeColor="accent3"/>
+                              <w:sz w:val="52"/>
+                              <w:szCs w:val="52"/>
+                            </w:rPr>
+                          </w:pPr>
+                          <w:r>
+                            <w:rPr>
+                              <w:b/>
+                              <w:bCs/>
+                              <w:color w:val="196B24" w:themeColor="accent3"/>
+                              <w:sz w:val="52"/>
+                              <w:szCs w:val="52"/>
+                            </w:rPr>
+                            <w:t>7° 1° Aviónica</w:t>
+                          </w:r>
+                          <w:r>
+                            <w:rPr>
+                              <w:b/>
+                              <w:bCs/>
+                              <w:color w:val="196B24" w:themeColor="accent3"/>
+                              <w:sz w:val="52"/>
+                              <w:szCs w:val="52"/>
+                            </w:rPr>
+                            <w:t xml:space="preserve"> </w:t>
+                          </w:r>
+                          <w:r>
+                            <w:rPr>
+                              <w:b/>
+                              <w:bCs/>
+                              <w:i/>
+                              <w:iCs/>
+                              <w:color w:val="196B24" w:themeColor="accent3"/>
+                              <w:sz w:val="52"/>
+                              <w:szCs w:val="52"/>
+                            </w:rPr>
+                            <w:t>Comisión “C”</w:t>
+                          </w:r>
+                        </w:p>
+                      </w:txbxContent>
+                    </v:textbox>
+                    <w10:wrap type="square" anchorx="margin"/>
+                  </v:shape>
+                </w:pict>
+              </mc:Fallback>
+            </mc:AlternateContent>
+          </w:r>
+          <w:r>
+            <w:rPr>
+              <w:noProof/>
+            </w:rPr>
+            <mc:AlternateContent>
+              <mc:Choice Requires="wps">
+                <w:drawing>
+                  <wp:anchor distT="0" distB="0" distL="114300" distR="114300" simplePos="0" relativeHeight="251659264" behindDoc="0" locked="0" layoutInCell="1" allowOverlap="1" wp14:anchorId="0DD6058D" wp14:editId="2E9FE04B">
                     <wp:simplePos x="0" y="0"/>
                     <wp:positionH relativeFrom="page">
-                      <wp:posOffset>330200</wp:posOffset>
+                      <wp:posOffset>334108</wp:posOffset>
                     </wp:positionH>
                     <wp:positionV relativeFrom="margin">
-                      <wp:posOffset>3875405</wp:posOffset>
+                      <wp:posOffset>3872963</wp:posOffset>
                     </wp:positionV>
-                    <wp:extent cx="5008880" cy="2335530"/>
-                    <wp:effectExtent l="0" t="0" r="20320" b="26670"/>
+                    <wp:extent cx="6066692" cy="2335530"/>
+                    <wp:effectExtent l="0" t="0" r="10795" b="26670"/>
                     <wp:wrapNone/>
                     <wp:docPr id="471" name="Rectángulo 16"/>
                     <wp:cNvGraphicFramePr>
@@ -358,7 +850,7 @@
                           <wps:spPr bwMode="auto">
                             <a:xfrm>
                               <a:off x="0" y="0"/>
-                              <a:ext cx="5008880" cy="2335530"/>
+                              <a:ext cx="6066692" cy="2335530"/>
                             </a:xfrm>
                             <a:prstGeom prst="rect">
                               <a:avLst/>
@@ -386,8 +878,8 @@
                                     <w:bCs/>
                                     <w:caps/>
                                     <w:color w:val="FFFFFF" w:themeColor="background1"/>
-                                    <w:sz w:val="80"/>
-                                    <w:szCs w:val="80"/>
+                                    <w:sz w:val="96"/>
+                                    <w:szCs w:val="96"/>
                                   </w:rPr>
                                   <w:alias w:val="Título"/>
                                   <w:id w:val="-1275550102"/>
@@ -412,8 +904,8 @@
                                         <w:bCs/>
                                         <w:caps/>
                                         <w:color w:val="FFFFFF" w:themeColor="background1"/>
-                                        <w:sz w:val="80"/>
-                                        <w:szCs w:val="80"/>
+                                        <w:sz w:val="96"/>
+                                        <w:szCs w:val="96"/>
                                       </w:rPr>
                                       <w:t>Carpeta técnica</w:t>
                                     </w:r>
@@ -483,7 +975,7 @@
               </mc:Choice>
               <mc:Fallback>
                 <w:pict>
-                  <v:rect w14:anchorId="0DD6058D" id="Rectángulo 16" o:spid="_x0000_s1027" style="position:absolute;margin-left:26pt;margin-top:305.15pt;width:394.4pt;height:183.9pt;z-index:251659264;visibility:visible;mso-wrap-style:square;mso-width-percent:0;mso-height-percent:0;mso-wrap-distance-left:9pt;mso-wrap-distance-top:0;mso-wrap-distance-right:9pt;mso-wrap-distance-bottom:0;mso-position-horizontal:absolute;mso-position-horizontal-relative:page;mso-position-vertical:absolute;mso-position-vertical-relative:margin;mso-width-percent:0;mso-height-percent:0;mso-width-relative:page;mso-height-relative:page;v-text-anchor:middle" o:gfxdata="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" fillcolor="#124f1a [2406]" strokecolor="#c1f0c7 [662]">
+                  <v:rect w14:anchorId="0DD6058D" id="Rectángulo 16" o:spid="_x0000_s1030" style="position:absolute;margin-left:26.3pt;margin-top:304.95pt;width:477.7pt;height:183.9pt;z-index:251659264;visibility:visible;mso-wrap-style:square;mso-width-percent:0;mso-height-percent:0;mso-wrap-distance-left:9pt;mso-wrap-distance-top:0;mso-wrap-distance-right:9pt;mso-wrap-distance-bottom:0;mso-position-horizontal:absolute;mso-position-horizontal-relative:page;mso-position-vertical:absolute;mso-position-vertical-relative:margin;mso-width-percent:0;mso-height-percent:0;mso-width-relative:page;mso-height-relative:page;v-text-anchor:middle" o:gfxdata="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" fillcolor="#124f1a [2406]" strokecolor="#c1f0c7 [662]">
                     <v:path arrowok="t"/>
                     <v:textbox inset="21.6pt,1in,21.6pt">
                       <w:txbxContent>
@@ -494,8 +986,8 @@
                               <w:bCs/>
                               <w:caps/>
                               <w:color w:val="FFFFFF" w:themeColor="background1"/>
-                              <w:sz w:val="80"/>
-                              <w:szCs w:val="80"/>
+                              <w:sz w:val="96"/>
+                              <w:szCs w:val="96"/>
                             </w:rPr>
                             <w:alias w:val="Título"/>
                             <w:id w:val="-1275550102"/>
@@ -520,8 +1012,8 @@
                                   <w:bCs/>
                                   <w:caps/>
                                   <w:color w:val="FFFFFF" w:themeColor="background1"/>
-                                  <w:sz w:val="80"/>
-                                  <w:szCs w:val="80"/>
+                                  <w:sz w:val="96"/>
+                                  <w:szCs w:val="96"/>
                                 </w:rPr>
                                 <w:t>Carpeta técnica</w:t>
                               </w:r>
@@ -581,300 +1073,123 @@
             </mc:AlternateContent>
           </w:r>
           <w:r>
-            <w:rPr>
-              <w:noProof/>
-            </w:rPr>
-            <mc:AlternateContent>
-              <mc:Choice Requires="wps">
-                <w:drawing>
-                  <wp:anchor distT="45720" distB="45720" distL="114300" distR="114300" simplePos="0" relativeHeight="251666432" behindDoc="0" locked="0" layoutInCell="1" allowOverlap="1" wp14:anchorId="40A500F3" wp14:editId="0BA47853">
-                    <wp:simplePos x="0" y="0"/>
-                    <wp:positionH relativeFrom="margin">
-                      <wp:posOffset>-838835</wp:posOffset>
-                    </wp:positionH>
-                    <wp:positionV relativeFrom="paragraph">
-                      <wp:posOffset>5742940</wp:posOffset>
-                    </wp:positionV>
-                    <wp:extent cx="5143500" cy="1404620"/>
-                    <wp:effectExtent l="0" t="0" r="0" b="0"/>
-                    <wp:wrapSquare wrapText="bothSides"/>
-                    <wp:docPr id="217" name="Cuadro de texto 2"/>
-                    <wp:cNvGraphicFramePr>
-                      <a:graphicFrameLocks xmlns:a="http://schemas.openxmlformats.org/drawingml/2006/main"/>
-                    </wp:cNvGraphicFramePr>
-                    <a:graphic xmlns:a="http://schemas.openxmlformats.org/drawingml/2006/main">
-                      <a:graphicData uri="http://schemas.microsoft.com/office/word/2010/wordprocessingShape">
-                        <wps:wsp>
-                          <wps:cNvSpPr txBox="1">
-                            <a:spLocks noChangeArrowheads="1"/>
-                          </wps:cNvSpPr>
-                          <wps:spPr bwMode="auto">
-                            <a:xfrm>
-                              <a:off x="0" y="0"/>
-                              <a:ext cx="5143500" cy="1404620"/>
-                            </a:xfrm>
-                            <a:prstGeom prst="rect">
-                              <a:avLst/>
-                            </a:prstGeom>
-                            <a:noFill/>
-                            <a:ln w="9525">
-                              <a:noFill/>
-                              <a:miter lim="800000"/>
-                              <a:headEnd/>
-                              <a:tailEnd/>
-                            </a:ln>
-                          </wps:spPr>
-                          <wps:txbx>
-                            <w:txbxContent>
-                              <w:p>
-                                <w:pPr>
-                                  <w:jc w:val="center"/>
-                                  <w:rPr>
-                                    <w:b/>
-                                    <w:bCs/>
-                                    <w:color w:val="196B24" w:themeColor="accent3"/>
-                                    <w:sz w:val="44"/>
-                                    <w:szCs w:val="44"/>
-                                  </w:rPr>
-                                </w:pPr>
-                                <w:r>
-                                  <w:rPr>
-                                    <w:b/>
-                                    <w:bCs/>
-                                    <w:color w:val="196B24" w:themeColor="accent3"/>
-                                    <w:sz w:val="44"/>
-                                    <w:szCs w:val="44"/>
-                                  </w:rPr>
-                                  <w:t>7° 1° Aviónica</w:t>
-                                </w:r>
-                              </w:p>
-                              <w:p>
-                                <w:pPr>
-                                  <w:jc w:val="center"/>
-                                  <w:rPr>
-                                    <w:b/>
-                                    <w:bCs/>
-                                    <w:color w:val="196B24" w:themeColor="accent3"/>
-                                    <w:sz w:val="44"/>
-                                    <w:szCs w:val="44"/>
-                                  </w:rPr>
-                                </w:pPr>
-                                <w:r>
-                                  <w:rPr>
-                                    <w:b/>
-                                    <w:bCs/>
-                                    <w:color w:val="196B24" w:themeColor="accent3"/>
-                                    <w:sz w:val="44"/>
-                                    <w:szCs w:val="44"/>
-                                  </w:rPr>
-                                  <w:t>Comisión “C”</w:t>
-                                </w:r>
-                              </w:p>
-                            </w:txbxContent>
-                          </wps:txbx>
-                          <wps:bodyPr rot="0" vert="horz" wrap="square" lIns="91440" tIns="45720" rIns="91440" bIns="45720" anchor="t" anchorCtr="0">
-                            <a:spAutoFit/>
-                          </wps:bodyPr>
-                        </wps:wsp>
-                      </a:graphicData>
-                    </a:graphic>
-                    <wp14:sizeRelH relativeFrom="margin">
-                      <wp14:pctWidth>0</wp14:pctWidth>
-                    </wp14:sizeRelH>
-                    <wp14:sizeRelV relativeFrom="margin">
-                      <wp14:pctHeight>20000</wp14:pctHeight>
-                    </wp14:sizeRelV>
-                  </wp:anchor>
-                </w:drawing>
-              </mc:Choice>
-              <mc:Fallback>
-                <w:pict>
-                  <v:shapetype w14:anchorId="40A500F3" id="_x0000_t202" coordsize="21600,21600" o:spt="202" path="m,l,21600r21600,l21600,xe">
-                    <v:stroke joinstyle="miter"/>
-                    <v:path gradientshapeok="t" o:connecttype="rect"/>
-                  </v:shapetype>
-                  <v:shape id="Cuadro de texto 2" o:spid="_x0000_s1028" type="#_x0000_t202" style="position:absolute;margin-left:-66.05pt;margin-top:452.2pt;width:405pt;height:110.6pt;z-index:251666432;visibility:visible;mso-wrap-style:square;mso-width-percent:0;mso-height-percent:200;mso-wrap-distance-left:9pt;mso-wrap-distance-top:3.6pt;mso-wrap-distance-right:9pt;mso-wrap-distance-bottom:3.6pt;mso-position-horizontal:absolute;mso-position-horizontal-relative:margin;mso-position-vertical:absolute;mso-position-vertical-relative:text;mso-width-percent:0;mso-height-percent:200;mso-width-relative:margin;mso-height-relative:margin;v-text-anchor:top" o:gfxdata="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" filled="f" stroked="f">
-                    <v:textbox style="mso-fit-shape-to-text:t">
-                      <w:txbxContent>
-                        <w:p>
-                          <w:pPr>
-                            <w:jc w:val="center"/>
-                            <w:rPr>
-                              <w:b/>
-                              <w:bCs/>
-                              <w:color w:val="196B24" w:themeColor="accent3"/>
-                              <w:sz w:val="44"/>
-                              <w:szCs w:val="44"/>
-                            </w:rPr>
-                          </w:pPr>
-                          <w:r>
-                            <w:rPr>
-                              <w:b/>
-                              <w:bCs/>
-                              <w:color w:val="196B24" w:themeColor="accent3"/>
-                              <w:sz w:val="44"/>
-                              <w:szCs w:val="44"/>
-                            </w:rPr>
-                            <w:t>7° 1° Aviónica</w:t>
-                          </w:r>
-                        </w:p>
-                        <w:p>
-                          <w:pPr>
-                            <w:jc w:val="center"/>
-                            <w:rPr>
-                              <w:b/>
-                              <w:bCs/>
-                              <w:color w:val="196B24" w:themeColor="accent3"/>
-                              <w:sz w:val="44"/>
-                              <w:szCs w:val="44"/>
-                            </w:rPr>
-                          </w:pPr>
-                          <w:r>
-                            <w:rPr>
-                              <w:b/>
-                              <w:bCs/>
-                              <w:color w:val="196B24" w:themeColor="accent3"/>
-                              <w:sz w:val="44"/>
-                              <w:szCs w:val="44"/>
-                            </w:rPr>
-                            <w:t>Comisión “C”</w:t>
-                          </w:r>
-                        </w:p>
-                      </w:txbxContent>
-                    </v:textbox>
-                    <w10:wrap type="square" anchorx="margin"/>
-                  </v:shape>
-                </w:pict>
-              </mc:Fallback>
-            </mc:AlternateContent>
-          </w:r>
-          <w:r>
-            <w:rPr>
-              <w:noProof/>
-            </w:rPr>
-            <mc:AlternateContent>
-              <mc:Choice Requires="wps">
-                <w:drawing>
-                  <wp:anchor distT="45720" distB="45720" distL="114300" distR="114300" simplePos="0" relativeHeight="251668480" behindDoc="0" locked="0" layoutInCell="1" allowOverlap="1" wp14:anchorId="232F5EBE" wp14:editId="17FF8A45">
-                    <wp:simplePos x="0" y="0"/>
-                    <wp:positionH relativeFrom="margin">
-                      <wp:align>left</wp:align>
-                    </wp:positionH>
-                    <wp:positionV relativeFrom="paragraph">
-                      <wp:posOffset>7693660</wp:posOffset>
-                    </wp:positionV>
-                    <wp:extent cx="4432300" cy="1404620"/>
-                    <wp:effectExtent l="0" t="0" r="0" b="0"/>
-                    <wp:wrapSquare wrapText="bothSides"/>
-                    <wp:docPr id="1590161642" name="Cuadro de texto 2"/>
-                    <wp:cNvGraphicFramePr>
-                      <a:graphicFrameLocks xmlns:a="http://schemas.openxmlformats.org/drawingml/2006/main"/>
-                    </wp:cNvGraphicFramePr>
-                    <a:graphic xmlns:a="http://schemas.openxmlformats.org/drawingml/2006/main">
-                      <a:graphicData uri="http://schemas.microsoft.com/office/word/2010/wordprocessingShape">
-                        <wps:wsp>
-                          <wps:cNvSpPr txBox="1">
-                            <a:spLocks noChangeArrowheads="1"/>
-                          </wps:cNvSpPr>
-                          <wps:spPr bwMode="auto">
-                            <a:xfrm>
-                              <a:off x="0" y="0"/>
-                              <a:ext cx="4432300" cy="1404620"/>
-                            </a:xfrm>
-                            <a:prstGeom prst="rect">
-                              <a:avLst/>
-                            </a:prstGeom>
-                            <a:noFill/>
-                            <a:ln w="9525">
-                              <a:noFill/>
-                              <a:miter lim="800000"/>
-                              <a:headEnd/>
-                              <a:tailEnd/>
-                            </a:ln>
-                          </wps:spPr>
-                          <wps:txbx>
-                            <w:txbxContent>
-                              <w:p>
-                                <w:pPr>
-                                  <w:rPr>
-                                    <w:b/>
-                                    <w:bCs/>
-                                    <w:color w:val="196B24" w:themeColor="accent3"/>
-                                    <w:sz w:val="44"/>
-                                    <w:szCs w:val="44"/>
-                                  </w:rPr>
-                                </w:pPr>
-                                <w:r>
-                                  <w:rPr>
-                                    <w:b/>
-                                    <w:bCs/>
-                                    <w:color w:val="196B24" w:themeColor="accent3"/>
-                                    <w:sz w:val="44"/>
-                                    <w:szCs w:val="44"/>
-                                  </w:rPr>
-                                  <w:t>IMPA TRQ E.E.S.T N°7 2025</w:t>
-                                </w:r>
-                              </w:p>
-                            </w:txbxContent>
-                          </wps:txbx>
-                          <wps:bodyPr rot="0" vert="horz" wrap="square" lIns="91440" tIns="45720" rIns="91440" bIns="45720" anchor="t" anchorCtr="0">
-                            <a:spAutoFit/>
-                          </wps:bodyPr>
-                        </wps:wsp>
-                      </a:graphicData>
-                    </a:graphic>
-                    <wp14:sizeRelH relativeFrom="margin">
-                      <wp14:pctWidth>0</wp14:pctWidth>
-                    </wp14:sizeRelH>
-                    <wp14:sizeRelV relativeFrom="margin">
-                      <wp14:pctHeight>20000</wp14:pctHeight>
-                    </wp14:sizeRelV>
-                  </wp:anchor>
-                </w:drawing>
-              </mc:Choice>
-              <mc:Fallback>
-                <w:pict>
-                  <v:shape w14:anchorId="232F5EBE" id="_x0000_s1029" type="#_x0000_t202" style="position:absolute;margin-left:0;margin-top:605.8pt;width:349pt;height:110.6pt;z-index:251668480;visibility:visible;mso-wrap-style:square;mso-width-percent:0;mso-height-percent:200;mso-wrap-distance-left:9pt;mso-wrap-distance-top:3.6pt;mso-wrap-distance-right:9pt;mso-wrap-distance-bottom:3.6pt;mso-position-horizontal:left;mso-position-horizontal-relative:margin;mso-position-vertical:absolute;mso-position-vertical-relative:text;mso-width-percent:0;mso-height-percent:200;mso-width-relative:margin;mso-height-relative:margin;v-text-anchor:top" o:gfxdata="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" filled="f" stroked="f">
-                    <v:textbox style="mso-fit-shape-to-text:t">
-                      <w:txbxContent>
-                        <w:p>
-                          <w:pPr>
-                            <w:rPr>
-                              <w:b/>
-                              <w:bCs/>
-                              <w:color w:val="196B24" w:themeColor="accent3"/>
-                              <w:sz w:val="44"/>
-                              <w:szCs w:val="44"/>
-                            </w:rPr>
-                          </w:pPr>
-                          <w:r>
-                            <w:rPr>
-                              <w:b/>
-                              <w:bCs/>
-                              <w:color w:val="196B24" w:themeColor="accent3"/>
-                              <w:sz w:val="44"/>
-                              <w:szCs w:val="44"/>
-                            </w:rPr>
-                            <w:t>IMPA TRQ E.E.S.T N°7 2025</w:t>
-                          </w:r>
-                        </w:p>
-                      </w:txbxContent>
-                    </v:textbox>
-                    <w10:wrap type="square" anchorx="margin"/>
-                  </v:shape>
-                </w:pict>
-              </mc:Fallback>
-            </mc:AlternateContent>
-          </w:r>
-          <w:r>
             <w:br w:type="page"/>
           </w:r>
         </w:p>
       </w:sdtContent>
     </w:sdt>
     <w:p>
-      <w:r>
+      <w:pPr>
+        <w:rPr>
+          <w:rFonts w:ascii="Times New Roman" w:hAnsi="Times New Roman" w:cs="Times New Roman"/>
+          <w:color w:val="124F1A" w:themeColor="accent3" w:themeShade="BF"/>
+          <w:sz w:val="40"/>
+          <w:szCs w:val="40"/>
+        </w:rPr>
+      </w:pPr>
+      <w:r>
+        <w:rPr>
+          <w:rFonts w:ascii="Times New Roman" w:hAnsi="Times New Roman" w:cs="Times New Roman"/>
+          <w:color w:val="124F1A" w:themeColor="accent3" w:themeShade="BF"/>
+          <w:sz w:val="40"/>
+          <w:szCs w:val="40"/>
+        </w:rPr>
         <w:lastRenderedPageBreak/>
+        <w:t>In</w:t>
+      </w:r>
+      <w:r>
+        <w:rPr>
+          <w:rFonts w:ascii="Times New Roman" w:hAnsi="Times New Roman" w:cs="Times New Roman"/>
+          <w:color w:val="124F1A" w:themeColor="accent3" w:themeShade="BF"/>
+          <w:sz w:val="40"/>
+          <w:szCs w:val="40"/>
+        </w:rPr>
+        <w:t>tegrantes</w:t>
+      </w:r>
+    </w:p>
+    <w:p>
+      <w:pPr>
+        <w:spacing w:after="0" w:line="360" w:lineRule="auto"/>
+        <w:rPr>
+          <w:rFonts w:ascii="Times New Roman" w:hAnsi="Times New Roman" w:cs="Times New Roman"/>
+          <w:sz w:val="28"/>
+          <w:szCs w:val="28"/>
+        </w:rPr>
+      </w:pPr>
+      <w:r>
+        <w:rPr>
+          <w:rFonts w:ascii="Times New Roman" w:hAnsi="Times New Roman" w:cs="Times New Roman"/>
+          <w:sz w:val="28"/>
+          <w:szCs w:val="28"/>
+        </w:rPr>
+        <w:t>BAZA Victoria Josefina</w:t>
+      </w:r>
+    </w:p>
+    <w:p>
+      <w:pPr>
+        <w:spacing w:after="0" w:line="360" w:lineRule="auto"/>
+        <w:rPr>
+          <w:rFonts w:ascii="Times New Roman" w:hAnsi="Times New Roman" w:cs="Times New Roman"/>
+          <w:sz w:val="28"/>
+          <w:szCs w:val="28"/>
+        </w:rPr>
+      </w:pPr>
+      <w:r>
+        <w:rPr>
+          <w:rFonts w:ascii="Times New Roman" w:hAnsi="Times New Roman" w:cs="Times New Roman"/>
+          <w:sz w:val="28"/>
+          <w:szCs w:val="28"/>
+        </w:rPr>
+        <w:t>BLASCO Mauricio</w:t>
+      </w:r>
+    </w:p>
+    <w:p>
+      <w:pPr>
+        <w:spacing w:after="0" w:line="360" w:lineRule="auto"/>
+        <w:rPr>
+          <w:rFonts w:ascii="Times New Roman" w:hAnsi="Times New Roman" w:cs="Times New Roman"/>
+          <w:sz w:val="28"/>
+          <w:szCs w:val="28"/>
+        </w:rPr>
+      </w:pPr>
+      <w:r>
+        <w:rPr>
+          <w:rFonts w:ascii="Times New Roman" w:hAnsi="Times New Roman" w:cs="Times New Roman"/>
+          <w:sz w:val="28"/>
+          <w:szCs w:val="28"/>
+        </w:rPr>
+        <w:t>BRONCANO RAMOS Víctor Raúl</w:t>
+      </w:r>
+      <w:r>
+        <w:rPr>
+          <w:rFonts w:ascii="Times New Roman" w:hAnsi="Times New Roman" w:cs="Times New Roman"/>
+          <w:sz w:val="28"/>
+          <w:szCs w:val="28"/>
+        </w:rPr>
+        <w:br/>
+        <w:t>GARCÍA LOUZAN Ignacio</w:t>
+      </w:r>
+    </w:p>
+    <w:p>
+      <w:pPr>
+        <w:spacing w:after="0" w:line="360" w:lineRule="auto"/>
+        <w:rPr>
+          <w:sz w:val="28"/>
+          <w:szCs w:val="28"/>
+        </w:rPr>
+      </w:pPr>
+      <w:r>
+        <w:rPr>
+          <w:rFonts w:ascii="Times New Roman" w:hAnsi="Times New Roman" w:cs="Times New Roman"/>
+          <w:sz w:val="28"/>
+          <w:szCs w:val="28"/>
+        </w:rPr>
+        <w:t>STABILE Isidro Joaquín</w:t>
+      </w:r>
+    </w:p>
+    <w:p/>
+    <w:p>
+      <w:r>
         <w:t>Índice:</w:t>
       </w:r>
     </w:p>
@@ -933,7 +1248,6 @@
           <w:sz w:val="40"/>
           <w:szCs w:val="40"/>
         </w:rPr>
-        <w:lastRenderedPageBreak/>
         <w:t>Introducción</w:t>
       </w:r>
     </w:p>
@@ -1071,7 +1385,14 @@
         <w:rPr>
           <w:rFonts w:ascii="Times New Roman" w:hAnsi="Times New Roman" w:cs="Times New Roman"/>
         </w:rPr>
-        <w:t xml:space="preserve">El funcionamiento del sistema es el siguiente: el usuario caminará por encima de la baldosa como si fuera una placa más del piso, generando presión mecánica sobre esta y luego permitiendo que vuelva a su estado original. En esta deformación mecánica, los sensores piezoeléctricos generaran un pequeño pulso que será rectificado y almacenado en varios capacitores </w:t>
+        <w:t xml:space="preserve">El funcionamiento del sistema es el siguiente: el usuario caminará por encima de la baldosa como si fuera una placa más del piso, generando presión mecánica sobre esta y luego permitiendo que vuelva a su estado original. En esta deformación mecánica, los </w:t>
+      </w:r>
+      <w:r>
+        <w:rPr>
+          <w:rFonts w:ascii="Times New Roman" w:hAnsi="Times New Roman" w:cs="Times New Roman"/>
+        </w:rPr>
+        <w:lastRenderedPageBreak/>
+        <w:t xml:space="preserve">sensores piezoeléctricos generaran un pequeño pulso que será rectificado y almacenado en varios capacitores </w:t>
       </w:r>
       <w:r>
         <w:rPr>
@@ -1139,7 +1460,6 @@
         <w:rPr>
           <w:rFonts w:ascii="Times New Roman" w:hAnsi="Times New Roman" w:cs="Times New Roman"/>
         </w:rPr>
-        <w:lastRenderedPageBreak/>
         <w:t xml:space="preserve">   Como estudiantes de séptimo año, buscamos desarrollar un proyecto con el fin de cumplir con el requerimiento horario de practicas profesionalizantes. Nuestra intención inicial fue desarrollar algo relacionado a energías alternativas, en vista del creciente interés por el desarrollo de energías renovables con el fin de apaciguar las consecuencias experimentadas por el cambio climático. Bajo este marco, y en búsqueda de alternativas no tan exploradas aún, decidimos tomar como base de nuestro proyecto el efecto piezoeléctrico, no tan visibilizado. Creemos que este proyecto tiene el potencial de concientizar a más personas sobre la necesidad de buscar alternativas no tan destructivas a nuestro ecosistema, visibilizando un fenómeno que, si bien se ha explorado en algunas partes del mundo, poca gente conoce su existencia y potencial.</w:t>
       </w:r>
     </w:p>
@@ -1300,6 +1620,7 @@
         <w:rPr>
           <w:rFonts w:ascii="Times New Roman" w:hAnsi="Times New Roman" w:cs="Times New Roman"/>
         </w:rPr>
+        <w:lastRenderedPageBreak/>
         <w:t>A continuación, se expondrá la metodología empleada para avanzar en el desarrollo del proyecto, incluyendo las fuentes de inspiración y los proyectos similares que se han tomado como inspiración en el diseño del sistema.</w:t>
       </w:r>
     </w:p>
@@ -1315,7 +1636,6 @@
           <w:rFonts w:ascii="Times New Roman" w:hAnsi="Times New Roman" w:cs="Times New Roman"/>
           <w:noProof/>
         </w:rPr>
-        <w:lastRenderedPageBreak/>
         <w:drawing>
           <wp:inline distT="0" distB="0" distL="0" distR="0" wp14:anchorId="00FF98B6" wp14:editId="0C93AFAC">
             <wp:extent cx="2528842" cy="4752270"/>
@@ -1476,6 +1796,7 @@
         <w:rPr>
           <w:rFonts w:ascii="Times New Roman" w:hAnsi="Times New Roman" w:cs="Times New Roman"/>
         </w:rPr>
+        <w:lastRenderedPageBreak/>
         <w:t xml:space="preserve">Este ejemplo </w:t>
       </w:r>
       <w:r>
@@ -1502,14 +1823,7 @@
         <w:rPr>
           <w:rFonts w:ascii="Times New Roman" w:hAnsi="Times New Roman" w:cs="Times New Roman"/>
         </w:rPr>
-        <w:t xml:space="preserve">nos permitió reflexionar sobre la viabilidad de utilizar la energía cinética como fuente renovable aplicada a la vida cotidiana. Si bien </w:t>
-      </w:r>
-      <w:r>
-        <w:rPr>
-          <w:rFonts w:ascii="Times New Roman" w:hAnsi="Times New Roman" w:cs="Times New Roman"/>
-        </w:rPr>
-        <w:lastRenderedPageBreak/>
-        <w:t xml:space="preserve">nuestro proyecto no busca replicar la complejidad de </w:t>
+        <w:t xml:space="preserve">nos permitió reflexionar sobre la viabilidad de utilizar la energía cinética como fuente renovable aplicada a la vida cotidiana. Si bien nuestro proyecto no busca replicar la complejidad de </w:t>
       </w:r>
       <w:proofErr w:type="spellStart"/>
       <w:r>
@@ -2307,6 +2621,7 @@
   <w:style w:type="paragraph" w:default="1" w:styleId="Normal">
     <w:name w:val="Normal"/>
     <w:qFormat/>
+    <w:rsid w:val="00CA6EEE"/>
   </w:style>
   <w:style w:type="paragraph" w:styleId="Ttulo1">
     <w:name w:val="heading 1"/>

</xml_diff>